<commit_message>
using modren image formation model
</commit_message>
<xml_diff>
--- a/todays work Images .docx
+++ b/todays work Images .docx
@@ -257,13 +257,57 @@
       </w:r>
       <w:proofErr w:type="spellEnd"/>
       <w:r>
-        <w:t xml:space="preserve">=”” </w:t>
+        <w:t>=”</w:t>
+      </w:r>
+      <w:proofErr w:type="gramStart"/>
+      <w:r>
+        <w:t xml:space="preserve">” </w:t>
+      </w:r>
+      <w:r>
+        <w:t>]</w:t>
+      </w:r>
+      <w:proofErr w:type="gramEnd"/>
+    </w:p>
+    <w:p>
+      <w:pPr>
+        <w:pStyle w:val="ListParagraph"/>
+      </w:pPr>
+    </w:p>
+    <w:p>
+      <w:pPr>
+        <w:pStyle w:val="ListParagraph"/>
+        <w:numPr>
+          <w:ilvl w:val="0"/>
+          <w:numId w:val="4"/>
+        </w:numPr>
+      </w:pPr>
+      <w:r>
+        <w:t xml:space="preserve">Resolution switching </w:t>
+      </w:r>
+    </w:p>
+    <w:p>
+      <w:pPr>
+        <w:pStyle w:val="ListParagraph"/>
+      </w:pPr>
+    </w:p>
+    <w:p>
+      <w:pPr>
+        <w:pStyle w:val="ListParagraph"/>
+        <w:numPr>
+          <w:ilvl w:val="0"/>
+          <w:numId w:val="4"/>
+        </w:numPr>
+      </w:pPr>
+      <w:r>
+        <w:t xml:space="preserve">Using modern image </w:t>
+      </w:r>
+      <w:proofErr w:type="spellStart"/>
+      <w:r>
+        <w:t>formates</w:t>
       </w:r>
       <w:bookmarkStart w:id="0" w:name="_GoBack"/>
       <w:bookmarkEnd w:id="0"/>
-      <w:r>
-        <w:t>]</w:t>
-      </w:r>
+      <w:proofErr w:type="spellEnd"/>
     </w:p>
     <w:sectPr>
       <w:pgSz w:w="12240" w:h="15840"/>

</xml_diff>

<commit_message>
usiing modren image formation model
</commit_message>
<xml_diff>
--- a/todays work Images .docx
+++ b/todays work Images .docx
@@ -301,13 +301,47 @@
       <w:r>
         <w:t xml:space="preserve">Using modern image </w:t>
       </w:r>
+      <w:r>
+        <w:t>formats [</w:t>
+      </w:r>
+      <w:r>
+        <w:t xml:space="preserve">use </w:t>
+      </w:r>
       <w:proofErr w:type="spellStart"/>
       <w:r>
-        <w:t>formates</w:t>
+        <w:t>webp</w:t>
+      </w:r>
+      <w:proofErr w:type="spellEnd"/>
+      <w:r>
+        <w:t xml:space="preserve"> </w:t>
+      </w:r>
+      <w:proofErr w:type="gramStart"/>
+      <w:r>
+        <w:t xml:space="preserve">images </w:t>
+      </w:r>
+      <w:r>
+        <w:t>]</w:t>
+      </w:r>
+      <w:proofErr w:type="gramEnd"/>
+    </w:p>
+    <w:p>
+      <w:pPr>
+        <w:pStyle w:val="ListParagraph"/>
+      </w:pPr>
+    </w:p>
+    <w:p>
+      <w:pPr>
+        <w:pStyle w:val="ListParagraph"/>
+        <w:numPr>
+          <w:ilvl w:val="0"/>
+          <w:numId w:val="4"/>
+        </w:numPr>
+      </w:pPr>
+      <w:r>
+        <w:t xml:space="preserve">Art direction [ to show image on small and large screen cropped image in small device like mobile phone] </w:t>
       </w:r>
       <w:bookmarkStart w:id="0" w:name="_GoBack"/>
       <w:bookmarkEnd w:id="0"/>
-      <w:proofErr w:type="spellEnd"/>
     </w:p>
     <w:sectPr>
       <w:pgSz w:w="12240" w:h="15840"/>

</xml_diff>